<commit_message>
feat(note.step.py): Enchanced prompt to generate notes in french for French subject
</commit_message>
<xml_diff>
--- a/Basic Eight Lesson Notes Mathematics WEEK 3.docx
+++ b/Basic Eight Lesson Notes Mathematics WEEK 3.docx
@@ -87,9 +87,10 @@
           <w:tcPr>
             <w:tcW w:type="dxa" w:w="9072"/>
           </w:tcPr>
+          <w:p/>
           <w:p>
             <w:pPr>
-              <w:jc w:val="both"/>
+              <w:jc w:val="center"/>
             </w:pPr>
           </w:p>
           <w:p>
@@ -133,9 +134,10 @@
           <w:tcPr>
             <w:tcW w:type="dxa" w:w="9072"/>
           </w:tcPr>
+          <w:p/>
           <w:p>
             <w:pPr>
-              <w:jc w:val="both"/>
+              <w:jc w:val="center"/>
             </w:pPr>
           </w:p>
           <w:p>
@@ -179,9 +181,10 @@
           <w:tcPr>
             <w:tcW w:type="dxa" w:w="9072"/>
           </w:tcPr>
+          <w:p/>
           <w:p>
             <w:pPr>
-              <w:jc w:val="both"/>
+              <w:jc w:val="center"/>
             </w:pPr>
           </w:p>
           <w:p>
@@ -225,9 +228,10 @@
           <w:tcPr>
             <w:tcW w:type="dxa" w:w="9072"/>
           </w:tcPr>
+          <w:p/>
           <w:p>
             <w:pPr>
-              <w:jc w:val="both"/>
+              <w:jc w:val="center"/>
             </w:pPr>
           </w:p>
           <w:p>
@@ -271,9 +275,10 @@
           <w:tcPr>
             <w:tcW w:type="dxa" w:w="9072"/>
           </w:tcPr>
+          <w:p/>
           <w:p>
             <w:pPr>
-              <w:jc w:val="both"/>
+              <w:jc w:val="center"/>
             </w:pPr>
           </w:p>
           <w:p>
@@ -288,7 +293,7 @@
                 <w:sz w:val="28"/>
                 <w:u w:val="none"/>
               </w:rPr>
-              <w:t>3: Geometry and Measurement</w:t>
+              <w:t>Strand 3: Geometry and Measurement</w:t>
             </w:r>
           </w:p>
         </w:tc>
@@ -317,9 +322,10 @@
           <w:tcPr>
             <w:tcW w:type="dxa" w:w="9072"/>
           </w:tcPr>
+          <w:p/>
           <w:p>
             <w:pPr>
-              <w:jc w:val="both"/>
+              <w:jc w:val="center"/>
             </w:pPr>
           </w:p>
           <w:p>
@@ -334,7 +340,7 @@
                 <w:sz w:val="28"/>
                 <w:u w:val="none"/>
               </w:rPr>
-              <w:t>3.2: Angles and Polygons</w:t>
+              <w:t>Substrand 3.2: Angles in a Polygon</w:t>
             </w:r>
           </w:p>
         </w:tc>
@@ -363,9 +369,10 @@
           <w:tcPr>
             <w:tcW w:type="dxa" w:w="9072"/>
           </w:tcPr>
+          <w:p/>
           <w:p>
             <w:pPr>
-              <w:jc w:val="both"/>
+              <w:jc w:val="center"/>
             </w:pPr>
           </w:p>
           <w:p>
@@ -412,7 +419,7 @@
           <w:p/>
           <w:p>
             <w:pPr>
-              <w:jc w:val="both"/>
+              <w:jc w:val="center"/>
             </w:pPr>
           </w:p>
           <w:p>
@@ -427,164 +434,7 @@
                 <w:sz w:val="28"/>
                 <w:u w:val="none"/>
               </w:rPr>
-              <w:t>A</w:t>
-            </w:r>
-          </w:p>
-          <w:p>
-            <w:pPr>
-              <w:jc w:val="center"/>
-            </w:pPr>
-            <w:r>
-              <w:drawing>
-                <wp:inline xmlns:a="http://schemas.openxmlformats.org/drawingml/2006/main" xmlns:pic="http://schemas.openxmlformats.org/drawingml/2006/picture">
-                  <wp:extent cx="3200400" cy="833120"/>
-                  <wp:docPr id="2" name="Picture 2"/>
-                  <wp:cNvGraphicFramePr>
-                    <a:graphicFrameLocks noChangeAspect="1"/>
-                  </wp:cNvGraphicFramePr>
-                  <a:graphic>
-                    <a:graphicData uri="http://schemas.openxmlformats.org/drawingml/2006/picture">
-                      <pic:pic>
-                        <pic:nvPicPr>
-                          <pic:cNvPr id="0" name="tmpd0l0y89p.png"/>
-                          <pic:cNvPicPr/>
-                        </pic:nvPicPr>
-                        <pic:blipFill>
-                          <a:blip r:embed="rId10"/>
-                          <a:stretch>
-                            <a:fillRect/>
-                          </a:stretch>
-                        </pic:blipFill>
-                        <pic:spPr>
-                          <a:xfrm>
-                            <a:off x="0" y="0"/>
-                            <a:ext cx="3200400" cy="833120"/>
-                          </a:xfrm>
-                          <a:prstGeom prst="rect"/>
-                        </pic:spPr>
-                      </pic:pic>
-                    </a:graphicData>
-                  </a:graphic>
-                </wp:inline>
-              </w:drawing>
-            </w:r>
-          </w:p>
-          <w:p>
-            <w:pPr>
-              <w:jc w:val="both"/>
-            </w:pPr>
-          </w:p>
-          <w:p>
-            <w:pPr>
-              <w:jc w:val="both"/>
-            </w:pPr>
-            <w:r>
-              <w:rPr>
-                <w:rFonts w:ascii="Times New Roman" w:hAnsi="Times New Roman"/>
-                <w:b w:val="0"/>
-                <w:i w:val="0"/>
-                <w:sz w:val="28"/>
-                <w:u w:val="none"/>
-              </w:rPr>
-              <w:t>B</w:t>
-            </w:r>
-          </w:p>
-          <w:p>
-            <w:pPr>
-              <w:jc w:val="center"/>
-            </w:pPr>
-            <w:r>
-              <w:drawing>
-                <wp:inline xmlns:a="http://schemas.openxmlformats.org/drawingml/2006/main" xmlns:pic="http://schemas.openxmlformats.org/drawingml/2006/picture">
-                  <wp:extent cx="3200400" cy="833120"/>
-                  <wp:docPr id="3" name="Picture 3"/>
-                  <wp:cNvGraphicFramePr>
-                    <a:graphicFrameLocks noChangeAspect="1"/>
-                  </wp:cNvGraphicFramePr>
-                  <a:graphic>
-                    <a:graphicData uri="http://schemas.openxmlformats.org/drawingml/2006/picture">
-                      <pic:pic>
-                        <pic:nvPicPr>
-                          <pic:cNvPr id="0" name="tmpd0l0y89p.png"/>
-                          <pic:cNvPicPr/>
-                        </pic:nvPicPr>
-                        <pic:blipFill>
-                          <a:blip r:embed="rId10"/>
-                          <a:stretch>
-                            <a:fillRect/>
-                          </a:stretch>
-                        </pic:blipFill>
-                        <pic:spPr>
-                          <a:xfrm>
-                            <a:off x="0" y="0"/>
-                            <a:ext cx="3200400" cy="833120"/>
-                          </a:xfrm>
-                          <a:prstGeom prst="rect"/>
-                        </pic:spPr>
-                      </pic:pic>
-                    </a:graphicData>
-                  </a:graphic>
-                </wp:inline>
-              </w:drawing>
-            </w:r>
-          </w:p>
-          <w:p>
-            <w:pPr>
-              <w:jc w:val="both"/>
-            </w:pPr>
-          </w:p>
-          <w:p>
-            <w:pPr>
-              <w:jc w:val="both"/>
-            </w:pPr>
-            <w:r>
-              <w:rPr>
-                <w:rFonts w:ascii="Times New Roman" w:hAnsi="Times New Roman"/>
-                <w:b w:val="0"/>
-                <w:i w:val="0"/>
-                <w:sz w:val="28"/>
-                <w:u w:val="none"/>
-              </w:rPr>
-              <w:t>C</w:t>
-            </w:r>
-          </w:p>
-          <w:p>
-            <w:pPr>
-              <w:jc w:val="center"/>
-            </w:pPr>
-            <w:r>
-              <w:drawing>
-                <wp:inline xmlns:a="http://schemas.openxmlformats.org/drawingml/2006/main" xmlns:pic="http://schemas.openxmlformats.org/drawingml/2006/picture">
-                  <wp:extent cx="3200400" cy="833120"/>
-                  <wp:docPr id="4" name="Picture 4"/>
-                  <wp:cNvGraphicFramePr>
-                    <a:graphicFrameLocks noChangeAspect="1"/>
-                  </wp:cNvGraphicFramePr>
-                  <a:graphic>
-                    <a:graphicData uri="http://schemas.openxmlformats.org/drawingml/2006/picture">
-                      <pic:pic>
-                        <pic:nvPicPr>
-                          <pic:cNvPr id="0" name="tmpd0l0y89p.png"/>
-                          <pic:cNvPicPr/>
-                        </pic:nvPicPr>
-                        <pic:blipFill>
-                          <a:blip r:embed="rId10"/>
-                          <a:stretch>
-                            <a:fillRect/>
-                          </a:stretch>
-                        </pic:blipFill>
-                        <pic:spPr>
-                          <a:xfrm>
-                            <a:off x="0" y="0"/>
-                            <a:ext cx="3200400" cy="833120"/>
-                          </a:xfrm>
-                          <a:prstGeom prst="rect"/>
-                        </pic:spPr>
-                      </pic:pic>
-                    </a:graphicData>
-                  </a:graphic>
-                </wp:inline>
-              </w:drawing>
+              <w:t>A(28) B(28) C(28)</w:t>
             </w:r>
           </w:p>
         </w:tc>
@@ -627,7 +477,7 @@
                 <w:sz w:val="28"/>
                 <w:u w:val="none"/>
               </w:rPr>
-              <w:t>GMS.B8.3.2.1: Demonstrate understanding of the properties of angles and polygons.</w:t>
+              <w:t>3.2.1: Understand and calculate angles in polygons.</w:t>
             </w:r>
           </w:p>
         </w:tc>
@@ -670,7 +520,7 @@
                 <w:sz w:val="28"/>
                 <w:u w:val="none"/>
               </w:rPr>
-              <w:t>GMS.B8.3.2.1.1: Identify and classify angles and polygons.</w:t>
+              <w:t>3.2.1.1: Identify and calculate the sum of interior and exterior angles of polygons.</w:t>
             </w:r>
           </w:p>
         </w:tc>
@@ -713,7 +563,7 @@
                 <w:sz w:val="28"/>
                 <w:u w:val="none"/>
               </w:rPr>
-              <w:t>Learners should be able to classify different types of angles.</w:t>
+              <w:t>Calculate the sum of interior angles of different polygons.</w:t>
             </w:r>
           </w:p>
           <w:p>
@@ -729,7 +579,7 @@
                 <w:sz w:val="28"/>
                 <w:u w:val="none"/>
               </w:rPr>
-              <w:t>Learners should be able to calculate the sum of interior angles of polygons.</w:t>
+              <w:t>Determine the measure of each interior angle in a regular polygon.</w:t>
             </w:r>
           </w:p>
           <w:p>
@@ -745,7 +595,7 @@
                 <w:sz w:val="28"/>
                 <w:u w:val="none"/>
               </w:rPr>
-              <w:t>Learners should be able to identify polygons by their properties.</w:t>
+              <w:t>Identify and calculate the sum of exterior angles in a polygon.</w:t>
             </w:r>
           </w:p>
         </w:tc>
@@ -788,7 +638,71 @@
                 <w:sz w:val="28"/>
                 <w:u w:val="none"/>
               </w:rPr>
-              <w:t>Protractor, ruler, markers, whiteboard, angle and polygon charts</w:t>
+              <w:t>Charts of polygons</w:t>
+            </w:r>
+          </w:p>
+          <w:p>
+            <w:pPr>
+              <w:pStyle w:val="ListBullet"/>
+              <w:jc w:val="left"/>
+            </w:pPr>
+            <w:r>
+              <w:rPr>
+                <w:rFonts w:ascii="Times New Roman" w:hAnsi="Times New Roman"/>
+                <w:b w:val="0"/>
+                <w:i w:val="0"/>
+                <w:sz w:val="28"/>
+                <w:u w:val="none"/>
+              </w:rPr>
+              <w:t>Markers</w:t>
+            </w:r>
+          </w:p>
+          <w:p>
+            <w:pPr>
+              <w:pStyle w:val="ListBullet"/>
+              <w:jc w:val="left"/>
+            </w:pPr>
+            <w:r>
+              <w:rPr>
+                <w:rFonts w:ascii="Times New Roman" w:hAnsi="Times New Roman"/>
+                <w:b w:val="0"/>
+                <w:i w:val="0"/>
+                <w:sz w:val="28"/>
+                <w:u w:val="none"/>
+              </w:rPr>
+              <w:t>Whiteboard</w:t>
+            </w:r>
+          </w:p>
+          <w:p>
+            <w:pPr>
+              <w:pStyle w:val="ListBullet"/>
+              <w:jc w:val="left"/>
+            </w:pPr>
+            <w:r>
+              <w:rPr>
+                <w:rFonts w:ascii="Times New Roman" w:hAnsi="Times New Roman"/>
+                <w:b w:val="0"/>
+                <w:i w:val="0"/>
+                <w:sz w:val="28"/>
+                <w:u w:val="none"/>
+              </w:rPr>
+              <w:t>Protractor</w:t>
+            </w:r>
+          </w:p>
+          <w:p>
+            <w:pPr>
+              <w:pStyle w:val="ListBullet"/>
+              <w:jc w:val="left"/>
+            </w:pPr>
+            <w:r>
+              <w:rPr>
+                <w:rFonts w:ascii="Times New Roman" w:hAnsi="Times New Roman"/>
+                <w:b w:val="0"/>
+                <w:i w:val="0"/>
+                <w:sz w:val="28"/>
+                <w:u w:val="none"/>
+              </w:rPr>
+              <w:t>Ruler</w:t>
             </w:r>
           </w:p>
         </w:tc>
@@ -831,6 +745,22 @@
                 <w:sz w:val="28"/>
                 <w:u w:val="none"/>
               </w:rPr>
+              <w:t>Creativity</w:t>
+            </w:r>
+          </w:p>
+          <w:p>
+            <w:pPr>
+              <w:pStyle w:val="ListBullet"/>
+              <w:jc w:val="left"/>
+            </w:pPr>
+            <w:r>
+              <w:rPr>
+                <w:rFonts w:ascii="Times New Roman" w:hAnsi="Times New Roman"/>
+                <w:b w:val="0"/>
+                <w:i w:val="0"/>
+                <w:sz w:val="28"/>
+                <w:u w:val="none"/>
+              </w:rPr>
               <w:t>Critical Thinking</w:t>
             </w:r>
           </w:p>
@@ -848,22 +778,6 @@
                 <w:u w:val="none"/>
               </w:rPr>
               <w:t>Collaboration</w:t>
-            </w:r>
-          </w:p>
-          <w:p>
-            <w:pPr>
-              <w:pStyle w:val="ListBullet"/>
-              <w:jc w:val="left"/>
-            </w:pPr>
-            <w:r>
-              <w:rPr>
-                <w:rFonts w:ascii="Times New Roman" w:hAnsi="Times New Roman"/>
-                <w:b w:val="0"/>
-                <w:i w:val="0"/>
-                <w:sz w:val="28"/>
-                <w:u w:val="none"/>
-              </w:rPr>
-              <w:t>Numeracy</w:t>
             </w:r>
           </w:p>
         </w:tc>
@@ -893,38 +807,6 @@
             <w:tcW w:type="dxa" w:w="9072"/>
           </w:tcPr>
           <w:p/>
-          <w:p>
-            <w:pPr>
-              <w:pStyle w:val="ListBullet"/>
-              <w:jc w:val="left"/>
-            </w:pPr>
-            <w:r>
-              <w:rPr>
-                <w:rFonts w:ascii="Times New Roman" w:hAnsi="Times New Roman"/>
-                <w:b w:val="0"/>
-                <w:i w:val="0"/>
-                <w:sz w:val="28"/>
-                <w:u w:val="none"/>
-              </w:rPr>
-              <w:t>Acute Angle</w:t>
-            </w:r>
-          </w:p>
-          <w:p>
-            <w:pPr>
-              <w:pStyle w:val="ListBullet"/>
-              <w:jc w:val="left"/>
-            </w:pPr>
-            <w:r>
-              <w:rPr>
-                <w:rFonts w:ascii="Times New Roman" w:hAnsi="Times New Roman"/>
-                <w:b w:val="0"/>
-                <w:i w:val="0"/>
-                <w:sz w:val="28"/>
-                <w:u w:val="none"/>
-              </w:rPr>
-              <w:t>Obtuse Angle</w:t>
-            </w:r>
-          </w:p>
           <w:p>
             <w:pPr>
               <w:pStyle w:val="ListBullet"/>
@@ -986,7 +868,7 @@
                 <w:sz w:val="28"/>
                 <w:u w:val="none"/>
               </w:rPr>
-              <w:t>Sum of Angles</w:t>
+              <w:t>Regular Polygon</w:t>
             </w:r>
           </w:p>
           <w:p>
@@ -1002,7 +884,39 @@
                 <w:sz w:val="28"/>
                 <w:u w:val="none"/>
               </w:rPr>
-              <w:t>Quadrilateral</w:t>
+              <w:t>Sum</w:t>
+            </w:r>
+          </w:p>
+          <w:p>
+            <w:pPr>
+              <w:pStyle w:val="ListBullet"/>
+              <w:jc w:val="left"/>
+            </w:pPr>
+            <w:r>
+              <w:rPr>
+                <w:rFonts w:ascii="Times New Roman" w:hAnsi="Times New Roman"/>
+                <w:b w:val="0"/>
+                <w:i w:val="0"/>
+                <w:sz w:val="28"/>
+                <w:u w:val="none"/>
+              </w:rPr>
+              <w:t>Vertex</w:t>
+            </w:r>
+          </w:p>
+          <w:p>
+            <w:pPr>
+              <w:pStyle w:val="ListBullet"/>
+              <w:jc w:val="left"/>
+            </w:pPr>
+            <w:r>
+              <w:rPr>
+                <w:rFonts w:ascii="Times New Roman" w:hAnsi="Times New Roman"/>
+                <w:b w:val="0"/>
+                <w:i w:val="0"/>
+                <w:sz w:val="28"/>
+                <w:u w:val="none"/>
+              </w:rPr>
+              <w:t>Adjacent</w:t>
             </w:r>
           </w:p>
         </w:tc>
@@ -1031,9 +945,10 @@
           <w:tcPr>
             <w:tcW w:type="dxa" w:w="9072"/>
           </w:tcPr>
+          <w:p/>
           <w:p>
             <w:pPr>
-              <w:jc w:val="both"/>
+              <w:jc w:val="center"/>
             </w:pPr>
           </w:p>
           <w:p>
@@ -1048,7 +963,7 @@
                 <w:sz w:val="28"/>
                 <w:u w:val="none"/>
               </w:rPr>
-              <w:t>Learners are familiar with basic shapes and can identify simple angles like right angles.</w:t>
+              <w:t>Learners have previously studied basic shapes and their properties, including triangles and quadrilaterals.</w:t>
             </w:r>
           </w:p>
         </w:tc>
@@ -1131,9 +1046,10 @@
           <w:tcPr>
             <w:tcW w:type="dxa" w:w="2592"/>
           </w:tcPr>
+          <w:p/>
           <w:p>
             <w:pPr>
-              <w:jc w:val="both"/>
+              <w:jc w:val="center"/>
             </w:pPr>
           </w:p>
           <w:p>
@@ -1148,7 +1064,7 @@
                 <w:sz w:val="28"/>
                 <w:u w:val="none"/>
               </w:rPr>
-              <w:t>Begin with a quick recap of basic shapes and ask students to describe different angles they see around them, such as in the classroom or at home. Pose the question, 'What makes an angle different from a shape?' to engage students in thinking about the relationship between angles and the sides of polygons.</w:t>
+              <w:t>Begin the lesson by asking students to recall the different types of polygons they know. Pose the question: 'What do you notice about the angles as the number of sides of a polygon increases?' Use a quick drawing of a triangle and a pentagon to spark curiosity and discussion.</w:t>
             </w:r>
           </w:p>
         </w:tc>
@@ -1159,7 +1075,7 @@
           <w:p/>
           <w:p>
             <w:pPr>
-              <w:jc w:val="both"/>
+              <w:jc w:val="center"/>
             </w:pPr>
           </w:p>
           <w:p>
@@ -1174,107 +1090,7 @@
                 <w:sz w:val="28"/>
                 <w:u w:val="none"/>
               </w:rPr>
-              <w:t>The objective of this lesson is to explore the properties of angles and polygons, enabling students to classify and compute their measures. \n\n</w:t>
-            </w:r>
-            <w:r>
-              <w:rPr>
-                <w:rFonts w:ascii="Times New Roman" w:hAnsi="Times New Roman"/>
-                <w:b/>
-                <w:i w:val="0"/>
-                <w:sz w:val="28"/>
-                <w:u w:val="none"/>
-              </w:rPr>
-              <w:t>Introduction:</w:t>
-            </w:r>
-            <w:r>
-              <w:rPr>
-                <w:rFonts w:ascii="Times New Roman" w:hAnsi="Times New Roman"/>
-                <w:b w:val="0"/>
-                <w:i w:val="0"/>
-                <w:sz w:val="28"/>
-                <w:u w:val="none"/>
-              </w:rPr>
-              <w:t>\nStart by discussing the importance of angles and polygons in everyday life, using examples such as the triangular kente patterns and the rectangular shapes of Ghanaian architecture. Explain how understanding angles and polygons is crucial for design and construction. \n\n</w:t>
-            </w:r>
-            <w:r>
-              <w:rPr>
-                <w:rFonts w:ascii="Times New Roman" w:hAnsi="Times New Roman"/>
-                <w:b/>
-                <w:i w:val="0"/>
-                <w:sz w:val="28"/>
-                <w:u w:val="none"/>
-              </w:rPr>
-              <w:t>Lesson Objective:</w:t>
-            </w:r>
-            <w:r>
-              <w:rPr>
-                <w:rFonts w:ascii="Times New Roman" w:hAnsi="Times New Roman"/>
-                <w:b w:val="0"/>
-                <w:i w:val="0"/>
-                <w:sz w:val="28"/>
-                <w:u w:val="none"/>
-              </w:rPr>
-              <w:t>\nBy the end of this lesson, students should be able to classify angles, calculate the sum of interior angles of polygons, and identify different types of polygons based on their properties. \n\n</w:t>
-            </w:r>
-            <w:r>
-              <w:rPr>
-                <w:rFonts w:ascii="Times New Roman" w:hAnsi="Times New Roman"/>
-                <w:b/>
-                <w:i w:val="0"/>
-                <w:sz w:val="28"/>
-                <w:u w:val="none"/>
-              </w:rPr>
-              <w:t>Step-by-Step Explanation:</w:t>
-            </w:r>
-            <w:r>
-              <w:rPr>
-                <w:rFonts w:ascii="Times New Roman" w:hAnsi="Times New Roman"/>
-                <w:b w:val="0"/>
-                <w:i w:val="0"/>
-                <w:sz w:val="28"/>
-                <w:u w:val="none"/>
-              </w:rPr>
-              <w:t>\n1.</w:t>
-            </w:r>
-            <w:r>
-              <w:rPr>
-                <w:rFonts w:ascii="Times New Roman" w:hAnsi="Times New Roman"/>
-                <w:b/>
-                <w:i w:val="0"/>
-                <w:sz w:val="28"/>
-                <w:u w:val="none"/>
-              </w:rPr>
-              <w:t>Types of Angles:</w:t>
-            </w:r>
-            <w:r>
-              <w:rPr>
-                <w:rFonts w:ascii="Times New Roman" w:hAnsi="Times New Roman"/>
-                <w:b w:val="0"/>
-                <w:i w:val="0"/>
-                <w:sz w:val="28"/>
-                <w:u w:val="none"/>
-              </w:rPr>
-              <w:t>\n   - Define and illustrate acute, right, and obtuse angles using a protractor. Mention that an acute angle is less than 90°, a right angle is exactly 90°, and an obtuse angle is greater than 90° but less than 180°.\n   - Example: Draw an angle of 45° and classify it as acute.\n\n2.</w:t>
-            </w:r>
-            <w:r>
-              <w:rPr>
-                <w:rFonts w:ascii="Times New Roman" w:hAnsi="Times New Roman"/>
-                <w:b/>
-                <w:i w:val="0"/>
-                <w:sz w:val="28"/>
-                <w:u w:val="none"/>
-              </w:rPr>
-              <w:t>Sum of Interior Angles of Polygons:</w:t>
-            </w:r>
-            <w:r>
-              <w:rPr>
-                <w:rFonts w:ascii="Times New Roman" w:hAnsi="Times New Roman"/>
-                <w:b w:val="0"/>
-                <w:i w:val="0"/>
-                <w:sz w:val="28"/>
-                <w:u w:val="none"/>
-              </w:rPr>
-              <w:t>\n   - Explain the formula for calculating the sum of interior angles of a polygon: \n</w:t>
+              <w:t xml:space="preserve">The objective of this lesson is to explore and understand how to calculate angles in polygons, focusing on both interior and exterior angles. We will begin by considering the sum of the interior angles. For any polygon with </w:t>
             </w:r>
           </w:p>
           <w:p>
@@ -1285,7 +1101,7 @@
               <w:drawing>
                 <wp:inline xmlns:a="http://schemas.openxmlformats.org/drawingml/2006/main" xmlns:pic="http://schemas.openxmlformats.org/drawingml/2006/picture">
                   <wp:extent cx="3200400" cy="833120"/>
-                  <wp:docPr id="5" name="Picture 5"/>
+                  <wp:docPr id="2" name="Picture 2"/>
                   <wp:cNvGraphicFramePr>
                     <a:graphicFrameLocks noChangeAspect="1"/>
                   </wp:cNvGraphicFramePr>
@@ -1293,7 +1109,66 @@
                     <a:graphicData uri="http://schemas.openxmlformats.org/drawingml/2006/picture">
                       <pic:pic>
                         <pic:nvPicPr>
-                          <pic:cNvPr id="0" name="tmpi_lphwt5.png"/>
+                          <pic:cNvPr id="0" name="tmp2jdiqiuu.png"/>
+                          <pic:cNvPicPr/>
+                        </pic:nvPicPr>
+                        <pic:blipFill>
+                          <a:blip r:embed="rId10"/>
+                          <a:stretch>
+                            <a:fillRect/>
+                          </a:stretch>
+                        </pic:blipFill>
+                        <pic:spPr>
+                          <a:xfrm>
+                            <a:off x="0" y="0"/>
+                            <a:ext cx="3200400" cy="833120"/>
+                          </a:xfrm>
+                          <a:prstGeom prst="rect"/>
+                        </pic:spPr>
+                      </pic:pic>
+                    </a:graphicData>
+                  </a:graphic>
+                </wp:inline>
+              </w:drawing>
+            </w:r>
+          </w:p>
+          <w:p>
+            <w:pPr>
+              <w:jc w:val="center"/>
+            </w:pPr>
+          </w:p>
+          <w:p>
+            <w:pPr>
+              <w:jc w:val="both"/>
+            </w:pPr>
+            <w:r>
+              <w:rPr>
+                <w:rFonts w:ascii="Times New Roman" w:hAnsi="Times New Roman"/>
+                <w:b w:val="0"/>
+                <w:i w:val="0"/>
+                <w:sz w:val="28"/>
+                <w:u w:val="none"/>
+              </w:rPr>
+              <w:t>sides, the sum of the interior angles can be calculated using the formula: \n\n\</w:t>
+            </w:r>
+          </w:p>
+          <w:p>
+            <w:pPr>
+              <w:jc w:val="center"/>
+            </w:pPr>
+            <w:r>
+              <w:drawing>
+                <wp:inline xmlns:a="http://schemas.openxmlformats.org/drawingml/2006/main" xmlns:pic="http://schemas.openxmlformats.org/drawingml/2006/picture">
+                  <wp:extent cx="3200400" cy="833120"/>
+                  <wp:docPr id="3" name="Picture 3"/>
+                  <wp:cNvGraphicFramePr>
+                    <a:graphicFrameLocks noChangeAspect="1"/>
+                  </wp:cNvGraphicFramePr>
+                  <a:graphic>
+                    <a:graphicData uri="http://schemas.openxmlformats.org/drawingml/2006/picture">
+                      <pic:pic>
+                        <pic:nvPicPr>
+                          <pic:cNvPr id="0" name="tmpim8_pd1k.png"/>
                           <pic:cNvPicPr/>
                         </pic:nvPicPr>
                         <pic:blipFill>
@@ -1318,7 +1193,7 @@
           </w:p>
           <w:p>
             <w:pPr>
-              <w:jc w:val="both"/>
+              <w:jc w:val="center"/>
             </w:pPr>
           </w:p>
           <w:p>
@@ -1333,47 +1208,7 @@
                 <w:sz w:val="28"/>
                 <w:u w:val="none"/>
               </w:rPr>
-              <w:t>\n     where \</w:t>
-            </w:r>
-          </w:p>
-          <w:p>
-            <w:pPr>
-              <w:jc w:val="both"/>
-            </w:pPr>
-          </w:p>
-          <w:p>
-            <w:pPr>
-              <w:jc w:val="both"/>
-            </w:pPr>
-            <w:r>
-              <w:rPr>
-                <w:rFonts w:ascii="Times New Roman" w:hAnsi="Times New Roman"/>
-                <w:b w:val="0"/>
-                <w:i w:val="0"/>
-                <w:sz w:val="28"/>
-                <w:u w:val="none"/>
-              </w:rPr>
-              <w:t>n \</w:t>
-            </w:r>
-          </w:p>
-          <w:p>
-            <w:pPr>
-              <w:jc w:val="both"/>
-            </w:pPr>
-          </w:p>
-          <w:p>
-            <w:pPr>
-              <w:jc w:val="both"/>
-            </w:pPr>
-            <w:r>
-              <w:rPr>
-                <w:rFonts w:ascii="Times New Roman" w:hAnsi="Times New Roman"/>
-                <w:b w:val="0"/>
-                <w:i w:val="0"/>
-                <w:sz w:val="28"/>
-                <w:u w:val="none"/>
-              </w:rPr>
-              <w:t>is the number of sides.\n   - Example: For a quadrilateral</w:t>
+              <w:t xml:space="preserve">\n\nThis formula is derived from the fact that a polygon can be divided into </w:t>
             </w:r>
           </w:p>
           <w:p>
@@ -1384,7 +1219,7 @@
               <w:drawing>
                 <wp:inline xmlns:a="http://schemas.openxmlformats.org/drawingml/2006/main" xmlns:pic="http://schemas.openxmlformats.org/drawingml/2006/picture">
                   <wp:extent cx="3200400" cy="833120"/>
-                  <wp:docPr id="6" name="Picture 6"/>
+                  <wp:docPr id="4" name="Picture 4"/>
                   <wp:cNvGraphicFramePr>
                     <a:graphicFrameLocks noChangeAspect="1"/>
                   </wp:cNvGraphicFramePr>
@@ -1392,7 +1227,7 @@
                     <a:graphicData uri="http://schemas.openxmlformats.org/drawingml/2006/picture">
                       <pic:pic>
                         <pic:nvPicPr>
-                          <pic:cNvPr id="0" name="tmp7wr1rdrq.png"/>
+                          <pic:cNvPr id="0" name="tmpgk4f9l3s.png"/>
                           <pic:cNvPicPr/>
                         </pic:nvPicPr>
                         <pic:blipFill>
@@ -1417,7 +1252,7 @@
           </w:p>
           <w:p>
             <w:pPr>
-              <w:jc w:val="both"/>
+              <w:jc w:val="center"/>
             </w:pPr>
           </w:p>
           <w:p>
@@ -1432,7 +1267,7 @@
                 <w:sz w:val="28"/>
                 <w:u w:val="none"/>
               </w:rPr>
-              <w:t>), the sum of interior angles is \</w:t>
+              <w:t xml:space="preserve">triangles, each having a sum of angles equal to </w:t>
             </w:r>
           </w:p>
           <w:p>
@@ -1443,7 +1278,7 @@
               <w:drawing>
                 <wp:inline xmlns:a="http://schemas.openxmlformats.org/drawingml/2006/main" xmlns:pic="http://schemas.openxmlformats.org/drawingml/2006/picture">
                   <wp:extent cx="3200400" cy="833120"/>
-                  <wp:docPr id="7" name="Picture 7"/>
+                  <wp:docPr id="5" name="Picture 5"/>
                   <wp:cNvGraphicFramePr>
                     <a:graphicFrameLocks noChangeAspect="1"/>
                   </wp:cNvGraphicFramePr>
@@ -1451,7 +1286,7 @@
                     <a:graphicData uri="http://schemas.openxmlformats.org/drawingml/2006/picture">
                       <pic:pic>
                         <pic:nvPicPr>
-                          <pic:cNvPr id="0" name="tmpv7ataeao.png"/>
+                          <pic:cNvPr id="0" name="tmpgmy1ddkq.png"/>
                           <pic:cNvPicPr/>
                         </pic:nvPicPr>
                         <pic:blipFill>
@@ -1476,7 +1311,7 @@
           </w:p>
           <w:p>
             <w:pPr>
-              <w:jc w:val="both"/>
+              <w:jc w:val="center"/>
             </w:pPr>
           </w:p>
           <w:p>
@@ -1491,32 +1326,51 @@
                 <w:sz w:val="28"/>
                 <w:u w:val="none"/>
               </w:rPr>
-              <w:t>\times 180^\circ = 360^\circ).\n   - Derive this formula by dividing a polygon into triangles.\n\n3.</w:t>
-            </w:r>
-            <w:r>
-              <w:rPr>
-                <w:rFonts w:ascii="Times New Roman" w:hAnsi="Times New Roman"/>
-                <w:b/>
-                <w:i w:val="0"/>
-                <w:sz w:val="28"/>
-                <w:u w:val="none"/>
-              </w:rPr>
-              <w:t>Identifying Polygons:</w:t>
-            </w:r>
-            <w:r>
-              <w:rPr>
-                <w:rFonts w:ascii="Times New Roman" w:hAnsi="Times New Roman"/>
-                <w:b w:val="0"/>
-                <w:i w:val="0"/>
-                <w:sz w:val="28"/>
-                <w:u w:val="none"/>
-              </w:rPr>
-              <w:t>\n   - Discuss different polygons such as triangles, quadrilaterals, pentagons, and hexagons.\n   - Use the properties</w:t>
+              <w:t>. For example, a pentagon can be divided into 3 triangles, thus the sum of its interior angles is \n\n\</w:t>
             </w:r>
           </w:p>
           <w:p>
             <w:pPr>
-              <w:jc w:val="both"/>
+              <w:jc w:val="center"/>
+            </w:pPr>
+            <w:r>
+              <w:drawing>
+                <wp:inline xmlns:a="http://schemas.openxmlformats.org/drawingml/2006/main" xmlns:pic="http://schemas.openxmlformats.org/drawingml/2006/picture">
+                  <wp:extent cx="3200400" cy="833120"/>
+                  <wp:docPr id="6" name="Picture 6"/>
+                  <wp:cNvGraphicFramePr>
+                    <a:graphicFrameLocks noChangeAspect="1"/>
+                  </wp:cNvGraphicFramePr>
+                  <a:graphic>
+                    <a:graphicData uri="http://schemas.openxmlformats.org/drawingml/2006/picture">
+                      <pic:pic>
+                        <pic:nvPicPr>
+                          <pic:cNvPr id="0" name="tmprm2wjfxd.png"/>
+                          <pic:cNvPicPr/>
+                        </pic:nvPicPr>
+                        <pic:blipFill>
+                          <a:blip r:embed="rId14"/>
+                          <a:stretch>
+                            <a:fillRect/>
+                          </a:stretch>
+                        </pic:blipFill>
+                        <pic:spPr>
+                          <a:xfrm>
+                            <a:off x="0" y="0"/>
+                            <a:ext cx="3200400" cy="833120"/>
+                          </a:xfrm>
+                          <a:prstGeom prst="rect"/>
+                        </pic:spPr>
+                      </pic:pic>
+                    </a:graphicData>
+                  </a:graphic>
+                </wp:inline>
+              </w:drawing>
+            </w:r>
+          </w:p>
+          <w:p>
+            <w:pPr>
+              <w:jc w:val="center"/>
             </w:pPr>
           </w:p>
           <w:p>
@@ -1531,12 +1385,51 @@
                 <w:sz w:val="28"/>
                 <w:u w:val="none"/>
               </w:rPr>
-              <w:t>e.g., number of sides, sum of interior angles</w:t>
+              <w:t>.\n\nNext, we explore regular polygons, where all sides and angles are equal. The measure of each interior angle in a regular polygon is given by:\n\n\</w:t>
             </w:r>
           </w:p>
           <w:p>
             <w:pPr>
-              <w:jc w:val="both"/>
+              <w:jc w:val="center"/>
+            </w:pPr>
+            <w:r>
+              <w:drawing>
+                <wp:inline xmlns:a="http://schemas.openxmlformats.org/drawingml/2006/main" xmlns:pic="http://schemas.openxmlformats.org/drawingml/2006/picture">
+                  <wp:extent cx="3200400" cy="833120"/>
+                  <wp:docPr id="7" name="Picture 7"/>
+                  <wp:cNvGraphicFramePr>
+                    <a:graphicFrameLocks noChangeAspect="1"/>
+                  </wp:cNvGraphicFramePr>
+                  <a:graphic>
+                    <a:graphicData uri="http://schemas.openxmlformats.org/drawingml/2006/picture">
+                      <pic:pic>
+                        <pic:nvPicPr>
+                          <pic:cNvPr id="0" name="tmpf_x2g22p.png"/>
+                          <pic:cNvPicPr/>
+                        </pic:nvPicPr>
+                        <pic:blipFill>
+                          <a:blip r:embed="rId15"/>
+                          <a:stretch>
+                            <a:fillRect/>
+                          </a:stretch>
+                        </pic:blipFill>
+                        <pic:spPr>
+                          <a:xfrm>
+                            <a:off x="0" y="0"/>
+                            <a:ext cx="3200400" cy="833120"/>
+                          </a:xfrm>
+                          <a:prstGeom prst="rect"/>
+                        </pic:spPr>
+                      </pic:pic>
+                    </a:graphicData>
+                  </a:graphic>
+                </wp:inline>
+              </w:drawing>
+            </w:r>
+          </w:p>
+          <w:p>
+            <w:pPr>
+              <w:jc w:val="center"/>
             </w:pPr>
           </w:p>
           <w:p>
@@ -1551,97 +1444,51 @@
                 <w:sz w:val="28"/>
                 <w:u w:val="none"/>
               </w:rPr>
-              <w:t>to identify them.\n\n</w:t>
-            </w:r>
-            <w:r>
-              <w:rPr>
-                <w:rFonts w:ascii="Times New Roman" w:hAnsi="Times New Roman"/>
-                <w:b/>
-                <w:i w:val="0"/>
-                <w:sz w:val="28"/>
-                <w:u w:val="none"/>
-              </w:rPr>
-              <w:t>Guided Practice:</w:t>
-            </w:r>
-            <w:r>
-              <w:rPr>
-                <w:rFonts w:ascii="Times New Roman" w:hAnsi="Times New Roman"/>
-                <w:b w:val="0"/>
-                <w:i w:val="0"/>
-                <w:sz w:val="28"/>
-                <w:u w:val="none"/>
-              </w:rPr>
-              <w:t>\n1.</w:t>
-            </w:r>
-            <w:r>
-              <w:rPr>
-                <w:rFonts w:ascii="Times New Roman" w:hAnsi="Times New Roman"/>
-                <w:b/>
-                <w:i w:val="0"/>
-                <w:sz w:val="28"/>
-                <w:u w:val="none"/>
-              </w:rPr>
-              <w:t>Activity 1:</w:t>
-            </w:r>
-            <w:r>
-              <w:rPr>
-                <w:rFonts w:ascii="Times New Roman" w:hAnsi="Times New Roman"/>
-                <w:b w:val="0"/>
-                <w:i w:val="0"/>
-                <w:sz w:val="28"/>
-                <w:u w:val="none"/>
-              </w:rPr>
-              <w:t>\n   - Divide students into groups and provide each group with a set of polygons. Ask them to measure and classify the angles using protractors.\n2.</w:t>
-            </w:r>
-            <w:r>
-              <w:rPr>
-                <w:rFonts w:ascii="Times New Roman" w:hAnsi="Times New Roman"/>
-                <w:b/>
-                <w:i w:val="0"/>
-                <w:sz w:val="28"/>
-                <w:u w:val="none"/>
-              </w:rPr>
-              <w:t>Activity 2:</w:t>
-            </w:r>
-            <w:r>
-              <w:rPr>
-                <w:rFonts w:ascii="Times New Roman" w:hAnsi="Times New Roman"/>
-                <w:b w:val="0"/>
-                <w:i w:val="0"/>
-                <w:sz w:val="28"/>
-                <w:u w:val="none"/>
-              </w:rPr>
-              <w:t>\n   - Provide a worksheet with various polygons and ask students to calculate the sum of interior angles.\n\n</w:t>
-            </w:r>
-            <w:r>
-              <w:rPr>
-                <w:rFonts w:ascii="Times New Roman" w:hAnsi="Times New Roman"/>
-                <w:b/>
-                <w:i w:val="0"/>
-                <w:sz w:val="28"/>
-                <w:u w:val="none"/>
-              </w:rPr>
-              <w:t>Independent Practice:</w:t>
-            </w:r>
-            <w:r>
-              <w:rPr>
-                <w:rFonts w:ascii="Times New Roman" w:hAnsi="Times New Roman"/>
-                <w:b w:val="0"/>
-                <w:i w:val="0"/>
-                <w:sz w:val="28"/>
-                <w:u w:val="none"/>
-              </w:rPr>
-              <w:t>\n1. Calculate the sum of interior angles for a pentagon.\n2. Identify and classify the angles in a given diagram.\n3. Draw a hexagon and calculate its sum of interior angles.</w:t>
+              <w:t>\n\nFor example, in a regular hexagon (6 sides), each interior angle measures:\n\n\</w:t>
             </w:r>
           </w:p>
-        </w:tc>
-        <w:tc>
-          <w:tcPr>
-            <w:tcW w:type="dxa" w:w="2592"/>
-          </w:tcPr>
           <w:p>
             <w:pPr>
-              <w:jc w:val="both"/>
+              <w:jc w:val="center"/>
+            </w:pPr>
+            <w:r>
+              <w:drawing>
+                <wp:inline xmlns:a="http://schemas.openxmlformats.org/drawingml/2006/main" xmlns:pic="http://schemas.openxmlformats.org/drawingml/2006/picture">
+                  <wp:extent cx="3200400" cy="833120"/>
+                  <wp:docPr id="8" name="Picture 8"/>
+                  <wp:cNvGraphicFramePr>
+                    <a:graphicFrameLocks noChangeAspect="1"/>
+                  </wp:cNvGraphicFramePr>
+                  <a:graphic>
+                    <a:graphicData uri="http://schemas.openxmlformats.org/drawingml/2006/picture">
+                      <pic:pic>
+                        <pic:nvPicPr>
+                          <pic:cNvPr id="0" name="tmp7r_gjljb.png"/>
+                          <pic:cNvPicPr/>
+                        </pic:nvPicPr>
+                        <pic:blipFill>
+                          <a:blip r:embed="rId16"/>
+                          <a:stretch>
+                            <a:fillRect/>
+                          </a:stretch>
+                        </pic:blipFill>
+                        <pic:spPr>
+                          <a:xfrm>
+                            <a:off x="0" y="0"/>
+                            <a:ext cx="3200400" cy="833120"/>
+                          </a:xfrm>
+                          <a:prstGeom prst="rect"/>
+                        </pic:spPr>
+                      </pic:pic>
+                    </a:graphicData>
+                  </a:graphic>
+                </wp:inline>
+              </w:drawing>
+            </w:r>
+          </w:p>
+          <w:p>
+            <w:pPr>
+              <w:jc w:val="center"/>
             </w:pPr>
           </w:p>
           <w:p>
@@ -1656,7 +1503,269 @@
                 <w:sz w:val="28"/>
                 <w:u w:val="none"/>
               </w:rPr>
-              <w:t>Conclude the lesson by asking students to reflect on how angles and polygons are used in real life, such as in art and architecture. Encourage them to share any misconceptions they had and clarify them. Highlight the importance of angles in designing items like traditional Ghanaian fabrics and the shapes of local buildings.</w:t>
+              <w:t xml:space="preserve">.\n\nMoving to exterior angles, the sum of the exterior angles of any polygon is always </w:t>
+            </w:r>
+          </w:p>
+          <w:p>
+            <w:pPr>
+              <w:jc w:val="center"/>
+            </w:pPr>
+            <w:r>
+              <w:drawing>
+                <wp:inline xmlns:a="http://schemas.openxmlformats.org/drawingml/2006/main" xmlns:pic="http://schemas.openxmlformats.org/drawingml/2006/picture">
+                  <wp:extent cx="3200400" cy="833120"/>
+                  <wp:docPr id="9" name="Picture 9"/>
+                  <wp:cNvGraphicFramePr>
+                    <a:graphicFrameLocks noChangeAspect="1"/>
+                  </wp:cNvGraphicFramePr>
+                  <a:graphic>
+                    <a:graphicData uri="http://schemas.openxmlformats.org/drawingml/2006/picture">
+                      <pic:pic>
+                        <pic:nvPicPr>
+                          <pic:cNvPr id="0" name="tmp9c5ar0ri.png"/>
+                          <pic:cNvPicPr/>
+                        </pic:nvPicPr>
+                        <pic:blipFill>
+                          <a:blip r:embed="rId17"/>
+                          <a:stretch>
+                            <a:fillRect/>
+                          </a:stretch>
+                        </pic:blipFill>
+                        <pic:spPr>
+                          <a:xfrm>
+                            <a:off x="0" y="0"/>
+                            <a:ext cx="3200400" cy="833120"/>
+                          </a:xfrm>
+                          <a:prstGeom prst="rect"/>
+                        </pic:spPr>
+                      </pic:pic>
+                    </a:graphicData>
+                  </a:graphic>
+                </wp:inline>
+              </w:drawing>
+            </w:r>
+          </w:p>
+          <w:p>
+            <w:pPr>
+              <w:jc w:val="center"/>
+            </w:pPr>
+          </w:p>
+          <w:p>
+            <w:pPr>
+              <w:jc w:val="both"/>
+            </w:pPr>
+            <w:r>
+              <w:rPr>
+                <w:rFonts w:ascii="Times New Roman" w:hAnsi="Times New Roman"/>
+                <w:b w:val="0"/>
+                <w:i w:val="0"/>
+                <w:sz w:val="28"/>
+                <w:u w:val="none"/>
+              </w:rPr>
+              <w:t>, regardless of the number of sides. For regular polygons, each exterior angle can be calculated as:\n\n\</w:t>
+            </w:r>
+          </w:p>
+          <w:p>
+            <w:pPr>
+              <w:jc w:val="center"/>
+            </w:pPr>
+            <w:r>
+              <w:drawing>
+                <wp:inline xmlns:a="http://schemas.openxmlformats.org/drawingml/2006/main" xmlns:pic="http://schemas.openxmlformats.org/drawingml/2006/picture">
+                  <wp:extent cx="3200400" cy="833120"/>
+                  <wp:docPr id="10" name="Picture 10"/>
+                  <wp:cNvGraphicFramePr>
+                    <a:graphicFrameLocks noChangeAspect="1"/>
+                  </wp:cNvGraphicFramePr>
+                  <a:graphic>
+                    <a:graphicData uri="http://schemas.openxmlformats.org/drawingml/2006/picture">
+                      <pic:pic>
+                        <pic:nvPicPr>
+                          <pic:cNvPr id="0" name="tmpdj00isuk.png"/>
+                          <pic:cNvPicPr/>
+                        </pic:nvPicPr>
+                        <pic:blipFill>
+                          <a:blip r:embed="rId18"/>
+                          <a:stretch>
+                            <a:fillRect/>
+                          </a:stretch>
+                        </pic:blipFill>
+                        <pic:spPr>
+                          <a:xfrm>
+                            <a:off x="0" y="0"/>
+                            <a:ext cx="3200400" cy="833120"/>
+                          </a:xfrm>
+                          <a:prstGeom prst="rect"/>
+                        </pic:spPr>
+                      </pic:pic>
+                    </a:graphicData>
+                  </a:graphic>
+                </wp:inline>
+              </w:drawing>
+            </w:r>
+          </w:p>
+          <w:p>
+            <w:pPr>
+              <w:jc w:val="center"/>
+            </w:pPr>
+          </w:p>
+          <w:p>
+            <w:pPr>
+              <w:jc w:val="both"/>
+            </w:pPr>
+            <w:r>
+              <w:rPr>
+                <w:rFonts w:ascii="Times New Roman" w:hAnsi="Times New Roman"/>
+                <w:b w:val="0"/>
+                <w:i w:val="0"/>
+                <w:sz w:val="28"/>
+                <w:u w:val="none"/>
+              </w:rPr>
+              <w:t>.\n\nFor instance, in a regular octagon (8 sides), each exterior angle is:\n\n\</w:t>
+            </w:r>
+          </w:p>
+          <w:p>
+            <w:pPr>
+              <w:jc w:val="center"/>
+            </w:pPr>
+            <w:r>
+              <w:drawing>
+                <wp:inline xmlns:a="http://schemas.openxmlformats.org/drawingml/2006/main" xmlns:pic="http://schemas.openxmlformats.org/drawingml/2006/picture">
+                  <wp:extent cx="3200400" cy="833120"/>
+                  <wp:docPr id="11" name="Picture 11"/>
+                  <wp:cNvGraphicFramePr>
+                    <a:graphicFrameLocks noChangeAspect="1"/>
+                  </wp:cNvGraphicFramePr>
+                  <a:graphic>
+                    <a:graphicData uri="http://schemas.openxmlformats.org/drawingml/2006/picture">
+                      <pic:pic>
+                        <pic:nvPicPr>
+                          <pic:cNvPr id="0" name="tmpygsr8lcr.png"/>
+                          <pic:cNvPicPr/>
+                        </pic:nvPicPr>
+                        <pic:blipFill>
+                          <a:blip r:embed="rId19"/>
+                          <a:stretch>
+                            <a:fillRect/>
+                          </a:stretch>
+                        </pic:blipFill>
+                        <pic:spPr>
+                          <a:xfrm>
+                            <a:off x="0" y="0"/>
+                            <a:ext cx="3200400" cy="833120"/>
+                          </a:xfrm>
+                          <a:prstGeom prst="rect"/>
+                        </pic:spPr>
+                      </pic:pic>
+                    </a:graphicData>
+                  </a:graphic>
+                </wp:inline>
+              </w:drawing>
+            </w:r>
+          </w:p>
+          <w:p>
+            <w:pPr>
+              <w:jc w:val="center"/>
+            </w:pPr>
+          </w:p>
+          <w:p>
+            <w:pPr>
+              <w:jc w:val="both"/>
+            </w:pPr>
+            <w:r>
+              <w:rPr>
+                <w:rFonts w:ascii="Times New Roman" w:hAnsi="Times New Roman"/>
+                <w:b w:val="0"/>
+                <w:i w:val="0"/>
+                <w:sz w:val="28"/>
+                <w:u w:val="none"/>
+              </w:rPr>
+              <w:t>.\n\nTo solidify understanding, we will engage in two interactive activities: 1) Use protractors to measure and verify the angles of drawn polygons. 2) Collaborate in groups to solve puzzles that require arranging angles to form specific polygons. \n\nFor independent practice, solve the following problems: 1) Calculate the sum of interior angles of a decagon. 2) Determine the measure of each interior angle of a regular decagon. 3) Verify the sum of exterior angles of a heptagon.</w:t>
+            </w:r>
+          </w:p>
+        </w:tc>
+        <w:tc>
+          <w:tcPr>
+            <w:tcW w:type="dxa" w:w="2592"/>
+          </w:tcPr>
+          <w:p/>
+          <w:p>
+            <w:pPr>
+              <w:jc w:val="center"/>
+            </w:pPr>
+          </w:p>
+          <w:p>
+            <w:pPr>
+              <w:jc w:val="both"/>
+            </w:pPr>
+            <w:r>
+              <w:rPr>
+                <w:rFonts w:ascii="Times New Roman" w:hAnsi="Times New Roman"/>
+                <w:b w:val="0"/>
+                <w:i w:val="0"/>
+                <w:sz w:val="28"/>
+                <w:u w:val="none"/>
+              </w:rPr>
+              <w:t xml:space="preserve">Conclude the lesson by reviewing key concepts and ensuring clarity on the formulas used. Ask students to explain in their own words why the sum of exterior angles is always </w:t>
+            </w:r>
+          </w:p>
+          <w:p>
+            <w:pPr>
+              <w:jc w:val="center"/>
+            </w:pPr>
+            <w:r>
+              <w:drawing>
+                <wp:inline xmlns:a="http://schemas.openxmlformats.org/drawingml/2006/main" xmlns:pic="http://schemas.openxmlformats.org/drawingml/2006/picture">
+                  <wp:extent cx="3200400" cy="833120"/>
+                  <wp:docPr id="12" name="Picture 12"/>
+                  <wp:cNvGraphicFramePr>
+                    <a:graphicFrameLocks noChangeAspect="1"/>
+                  </wp:cNvGraphicFramePr>
+                  <a:graphic>
+                    <a:graphicData uri="http://schemas.openxmlformats.org/drawingml/2006/picture">
+                      <pic:pic>
+                        <pic:nvPicPr>
+                          <pic:cNvPr id="0" name="tmp9c5ar0ri.png"/>
+                          <pic:cNvPicPr/>
+                        </pic:nvPicPr>
+                        <pic:blipFill>
+                          <a:blip r:embed="rId17"/>
+                          <a:stretch>
+                            <a:fillRect/>
+                          </a:stretch>
+                        </pic:blipFill>
+                        <pic:spPr>
+                          <a:xfrm>
+                            <a:off x="0" y="0"/>
+                            <a:ext cx="3200400" cy="833120"/>
+                          </a:xfrm>
+                          <a:prstGeom prst="rect"/>
+                        </pic:spPr>
+                      </pic:pic>
+                    </a:graphicData>
+                  </a:graphic>
+                </wp:inline>
+              </w:drawing>
+            </w:r>
+          </w:p>
+          <w:p>
+            <w:pPr>
+              <w:jc w:val="center"/>
+            </w:pPr>
+          </w:p>
+          <w:p>
+            <w:pPr>
+              <w:jc w:val="both"/>
+            </w:pPr>
+            <w:r>
+              <w:rPr>
+                <w:rFonts w:ascii="Times New Roman" w:hAnsi="Times New Roman"/>
+                <w:b w:val="0"/>
+                <w:i w:val="0"/>
+                <w:sz w:val="28"/>
+                <w:u w:val="none"/>
+              </w:rPr>
+              <w:t>. Discuss real-life applications of these concepts, such as in architecture and design, where precise angle calculations are crucial. Encourage students to share any difficulties they encountered and clarify any misconceptions.</w:t>
             </w:r>
           </w:p>
         </w:tc>
@@ -1724,9 +1833,10 @@
           <w:tcPr>
             <w:tcW w:type="dxa" w:w="9072"/>
           </w:tcPr>
+          <w:p/>
           <w:p>
             <w:pPr>
-              <w:jc w:val="both"/>
+              <w:jc w:val="center"/>
             </w:pPr>
           </w:p>
           <w:p>
@@ -1741,12 +1851,12 @@
                 <w:sz w:val="28"/>
                 <w:u w:val="none"/>
               </w:rPr>
-              <w:t>Observe students during group activities to assess their understanding and participation. Provide feedback on their ability to classify angles and calculate interior angles. Use quizzes or oral questions to gauge individual comprehension.</w:t>
+              <w:t>Observe student participation during group activities and check for understanding through their responses. Provide verbal feedback and offer one-on-one assistance where needed. Collect and review independent practice problems to assess individual comprehension.</w:t>
             </w:r>
           </w:p>
           <w:p>
             <w:pPr>
-              <w:jc w:val="both"/>
+              <w:jc w:val="center"/>
             </w:pPr>
           </w:p>
           <w:p>
@@ -1761,7 +1871,7 @@
                 <w:sz w:val="28"/>
                 <w:u w:val="none"/>
               </w:rPr>
-              <w:t>Ask students to find and draw three different polygons they observe in their environment, calculate the sum of their interior angles, and classify any angles they can measure. This will help reinforce the lesson and encourage observation skills.</w:t>
+              <w:t>For homework, students should find and measure the angles of a polygon they encounter in their environment, such as a table or a tile pattern. They should then calculate and verify the sum of the interior angles using the formula discussed in class. Write a short paragraph on their findings and any challenges faced.</w:t>
             </w:r>
           </w:p>
         </w:tc>

</xml_diff>